<commit_message>
Commiting the changes with adding into the staging
</commit_message>
<xml_diff>
--- a/Song.docx
+++ b/Song.docx
@@ -116,31 +116,6 @@
           <w:rFonts w:ascii="Times New Roman" w:eastAsia="Times New Roman" w:hAnsi="Times New Roman" w:cs="Times New Roman"/>
         </w:rPr>
         <w:br/>
-      </w:r>
-      <w:hyperlink r:id="rId4" w:anchor="note-12397489" w:history="1">
-        <w:r>
-          <w:rPr>
-            <w:rFonts w:ascii="Times New Roman" w:eastAsia="Times New Roman" w:hAnsi="Times New Roman" w:cs="Times New Roman"/>
-            <w:color w:val="0000FF"/>
-            <w:u w:val="single"/>
-          </w:rPr>
-          <w:t>Time is a valuable thing</w:t>
-        </w:r>
-        <w:r>
-          <w:rPr>
-            <w:rFonts w:ascii="Times New Roman" w:eastAsia="Times New Roman" w:hAnsi="Times New Roman" w:cs="Times New Roman"/>
-            <w:color w:val="0000FF"/>
-            <w:u w:val="single"/>
-          </w:rPr>
-          <w:br/>
-          <w:t>Watch it fly by as the pendulum swings</w:t>
-        </w:r>
-      </w:hyperlink>
-      <w:r>
-        <w:rPr>
-          <w:rFonts w:ascii="Times New Roman" w:eastAsia="Times New Roman" w:hAnsi="Times New Roman" w:cs="Times New Roman"/>
-        </w:rPr>
-        <w:br/>
         <w:t>Watch it count down to the end of the day</w:t>
       </w:r>
       <w:r>
@@ -245,63 +220,12 @@
         <w:rPr>
           <w:rFonts w:ascii="Times New Roman" w:eastAsia="Times New Roman" w:hAnsi="Times New Roman" w:cs="Times New Roman"/>
         </w:rPr>
-        <w:br/>
-      </w:r>
-      <w:r>
-        <w:rPr>
-          <w:rFonts w:ascii="Times New Roman" w:eastAsia="Times New Roman" w:hAnsi="Times New Roman" w:cs="Times New Roman"/>
-        </w:rPr>
-        <w:br/>
-        <w:t>[Chorus: Chester Bennington]</w:t>
-      </w:r>
-      <w:r>
-        <w:rPr>
-          <w:rFonts w:ascii="Times New Roman" w:eastAsia="Times New Roman" w:hAnsi="Times New Roman" w:cs="Times New Roman"/>
-        </w:rPr>
-        <w:br/>
-      </w:r>
-      <w:hyperlink r:id="rId5" w:anchor="note-12370378" w:history="1">
-        <w:r>
-          <w:rPr>
-            <w:rFonts w:ascii="Times New Roman" w:eastAsia="Times New Roman" w:hAnsi="Times New Roman" w:cs="Times New Roman"/>
-            <w:color w:val="0000FF"/>
-            <w:u w:val="single"/>
-          </w:rPr>
-          <w:t>I tried so hard and got so far</w:t>
-        </w:r>
-        <w:r>
-          <w:rPr>
-            <w:rFonts w:ascii="Times New Roman" w:eastAsia="Times New Roman" w:hAnsi="Times New Roman" w:cs="Times New Roman"/>
-            <w:color w:val="0000FF"/>
-            <w:u w:val="single"/>
-          </w:rPr>
-          <w:br/>
-          <w:t>But in the end, it doesn't even matter</w:t>
-        </w:r>
-        <w:r>
-          <w:rPr>
-            <w:rFonts w:ascii="Times New Roman" w:eastAsia="Times New Roman" w:hAnsi="Times New Roman" w:cs="Times New Roman"/>
-            <w:color w:val="0000FF"/>
-            <w:u w:val="single"/>
-          </w:rPr>
-          <w:br/>
-          <w:t>I had to fall to lose it all</w:t>
-        </w:r>
-        <w:r>
-          <w:rPr>
-            <w:rFonts w:ascii="Times New Roman" w:eastAsia="Times New Roman" w:hAnsi="Times New Roman" w:cs="Times New Roman"/>
-            <w:color w:val="0000FF"/>
-            <w:u w:val="single"/>
-          </w:rPr>
-          <w:br/>
-          <w:t>But in the end, it doesn't even matter</w:t>
-        </w:r>
-      </w:hyperlink>
-    </w:p>
-    <w:p>
+        <w:t>:</w:t>
+      </w:r>
       <w:bookmarkStart w:id="0" w:name="_GoBack"/>
       <w:bookmarkEnd w:id="0"/>
     </w:p>
+    <w:p/>
     <w:sectPr>
       <w:pgSz w:w="12240" w:h="15840"/>
       <w:pgMar w:top="1440" w:right="1440" w:bottom="1440" w:left="1440" w:header="720" w:footer="720" w:gutter="0"/>

</xml_diff>